<commit_message>
finalizing measures to include in PCA
</commit_message>
<xml_diff>
--- a/measures to include in PCA.docx
+++ b/measures to include in PCA.docx
@@ -363,6 +363,7 @@
                 <w:rFonts w:eastAsia="Times New Roman" w:cs="Times New Roman"/>
                 <w:sz w:val="20"/>
                 <w:szCs w:val="20"/>
+                <w:highlight w:val="yellow"/>
               </w:rPr>
               <w:t>BiW_L</w:t>
             </w:r>
@@ -990,6 +991,7 @@
                 <w:rFonts w:eastAsia="Times New Roman" w:cs="Times New Roman"/>
                 <w:sz w:val="20"/>
                 <w:szCs w:val="20"/>
+                <w:highlight w:val="yellow"/>
               </w:rPr>
               <w:t>ProS_L</w:t>
             </w:r>
@@ -1126,6 +1128,7 @@
                 <w:rFonts w:eastAsia="Times New Roman" w:cs="Times New Roman"/>
                 <w:sz w:val="20"/>
                 <w:szCs w:val="20"/>
+                <w:highlight w:val="yellow"/>
               </w:rPr>
               <w:t>SelP_L</w:t>
             </w:r>
@@ -1144,7 +1147,6 @@
                 <w:rFonts w:eastAsia="Times New Roman" w:cs="Times New Roman"/>
                 <w:sz w:val="20"/>
                 <w:szCs w:val="20"/>
-                <w:highlight w:val="yellow"/>
               </w:rPr>
               <w:t>SelP_C</w:t>
             </w:r>
@@ -1656,7 +1658,6 @@
                 <w:rFonts w:eastAsia="Times New Roman" w:cs="Times New Roman"/>
                 <w:sz w:val="20"/>
                 <w:szCs w:val="20"/>
-                <w:highlight w:val="green"/>
               </w:rPr>
               <w:t>SmanM_C</w:t>
             </w:r>
@@ -2129,7 +2130,6 @@
                 <w:rFonts w:eastAsia="Times New Roman" w:cs="Times New Roman"/>
                 <w:sz w:val="20"/>
                 <w:szCs w:val="20"/>
-                <w:highlight w:val="green"/>
               </w:rPr>
               <w:t>TrSel_C</w:t>
             </w:r>
@@ -2504,6 +2504,1256 @@
                 <w:rFonts w:eastAsia="Times New Roman" w:cs="Times New Roman"/>
                 <w:sz w:val="20"/>
                 <w:szCs w:val="20"/>
+                <w:highlight w:val="yellow"/>
+              </w:rPr>
+              <w:t>TrTr_L</w:t>
+            </w:r>
+            <w:proofErr w:type="spellEnd"/>
+          </w:p>
+        </w:tc>
+      </w:tr>
+    </w:tbl>
+    <w:p/>
+    <w:p/>
+    <w:p>
+      <w:r>
+        <w:t>FOR PCA PANEL</w:t>
+      </w:r>
+    </w:p>
+    <w:p/>
+    <w:tbl>
+      <w:tblPr>
+        <w:tblStyle w:val="TableGrid"/>
+        <w:tblW w:w="5000" w:type="pct"/>
+        <w:jc w:val="center"/>
+        <w:tblLayout w:type="fixed"/>
+        <w:tblLook w:val="04A0" w:firstRow="1" w:lastRow="0" w:firstColumn="1" w:lastColumn="0" w:noHBand="0" w:noVBand="1"/>
+      </w:tblPr>
+      <w:tblGrid>
+        <w:gridCol w:w="1318"/>
+        <w:gridCol w:w="2906"/>
+        <w:gridCol w:w="1530"/>
+        <w:gridCol w:w="1171"/>
+        <w:gridCol w:w="2425"/>
+      </w:tblGrid>
+      <w:tr>
+        <w:trPr>
+          <w:jc w:val="center"/>
+        </w:trPr>
+        <w:tc>
+          <w:tcPr>
+            <w:tcW w:w="705" w:type="pct"/>
+          </w:tcPr>
+          <w:p>
+            <w:pPr>
+              <w:jc w:val="center"/>
+              <w:rPr>
+                <w:rFonts w:eastAsia="Times New Roman" w:cs="Times New Roman"/>
+                <w:sz w:val="20"/>
+                <w:szCs w:val="20"/>
+              </w:rPr>
+            </w:pPr>
+            <w:r>
+              <w:rPr>
+                <w:rFonts w:eastAsia="Times New Roman" w:cs="Times New Roman"/>
+                <w:sz w:val="20"/>
+                <w:szCs w:val="20"/>
+              </w:rPr>
+              <w:t>1</w:t>
+            </w:r>
+          </w:p>
+        </w:tc>
+        <w:tc>
+          <w:tcPr>
+            <w:tcW w:w="1554" w:type="pct"/>
+          </w:tcPr>
+          <w:p>
+            <w:pPr>
+              <w:rPr>
+                <w:rFonts w:eastAsia="Times New Roman" w:cs="Times New Roman"/>
+                <w:sz w:val="20"/>
+                <w:szCs w:val="20"/>
+              </w:rPr>
+            </w:pPr>
+            <w:r>
+              <w:rPr>
+                <w:rFonts w:eastAsia="Times New Roman" w:cs="Times New Roman"/>
+                <w:sz w:val="20"/>
+                <w:szCs w:val="20"/>
+              </w:rPr>
+              <w:t xml:space="preserve">Alare to Alare </w:t>
+            </w:r>
+          </w:p>
+        </w:tc>
+        <w:tc>
+          <w:tcPr>
+            <w:tcW w:w="818" w:type="pct"/>
+          </w:tcPr>
+          <w:p>
+            <w:pPr>
+              <w:rPr>
+                <w:rFonts w:eastAsia="Times New Roman" w:cs="Times New Roman"/>
+                <w:sz w:val="20"/>
+                <w:szCs w:val="20"/>
+              </w:rPr>
+            </w:pPr>
+            <w:r>
+              <w:rPr>
+                <w:rFonts w:eastAsia="Times New Roman" w:cs="Times New Roman"/>
+                <w:sz w:val="20"/>
+                <w:szCs w:val="20"/>
+              </w:rPr>
+              <w:t>Contour</w:t>
+            </w:r>
+          </w:p>
+        </w:tc>
+        <w:tc>
+          <w:tcPr>
+            <w:tcW w:w="626" w:type="pct"/>
+          </w:tcPr>
+          <w:p>
+            <w:pPr>
+              <w:rPr>
+                <w:rFonts w:eastAsia="Times New Roman" w:cs="Times New Roman"/>
+                <w:sz w:val="20"/>
+                <w:szCs w:val="20"/>
+              </w:rPr>
+            </w:pPr>
+            <w:r>
+              <w:rPr>
+                <w:rFonts w:eastAsia="Times New Roman" w:cs="Times New Roman"/>
+                <w:sz w:val="20"/>
+                <w:szCs w:val="20"/>
+              </w:rPr>
+              <w:t>Front</w:t>
+            </w:r>
+          </w:p>
+        </w:tc>
+        <w:tc>
+          <w:tcPr>
+            <w:tcW w:w="1297" w:type="pct"/>
+          </w:tcPr>
+          <w:p>
+            <w:pPr>
+              <w:rPr>
+                <w:rFonts w:eastAsia="Times New Roman" w:cs="Times New Roman"/>
+                <w:sz w:val="20"/>
+                <w:szCs w:val="20"/>
+              </w:rPr>
+            </w:pPr>
+            <w:r>
+              <w:rPr>
+                <w:rFonts w:eastAsia="Times New Roman" w:cs="Times New Roman"/>
+                <w:sz w:val="20"/>
+                <w:szCs w:val="20"/>
+                <w:highlight w:val="yellow"/>
+              </w:rPr>
+              <w:t>AA_C</w:t>
+            </w:r>
+          </w:p>
+        </w:tc>
+      </w:tr>
+      <w:tr>
+        <w:trPr>
+          <w:jc w:val="center"/>
+        </w:trPr>
+        <w:tc>
+          <w:tcPr>
+            <w:tcW w:w="705" w:type="pct"/>
+          </w:tcPr>
+          <w:p>
+            <w:pPr>
+              <w:jc w:val="center"/>
+              <w:rPr>
+                <w:rFonts w:eastAsia="Times New Roman" w:cs="Times New Roman"/>
+                <w:sz w:val="20"/>
+                <w:szCs w:val="20"/>
+              </w:rPr>
+            </w:pPr>
+            <w:r>
+              <w:rPr>
+                <w:rFonts w:eastAsia="Times New Roman" w:cs="Times New Roman"/>
+                <w:sz w:val="20"/>
+                <w:szCs w:val="20"/>
+              </w:rPr>
+              <w:t>3, 4</w:t>
+            </w:r>
+          </w:p>
+        </w:tc>
+        <w:tc>
+          <w:tcPr>
+            <w:tcW w:w="1554" w:type="pct"/>
+          </w:tcPr>
+          <w:p>
+            <w:pPr>
+              <w:rPr>
+                <w:rFonts w:eastAsia="Times New Roman" w:cs="Times New Roman"/>
+                <w:sz w:val="20"/>
+                <w:szCs w:val="20"/>
+              </w:rPr>
+            </w:pPr>
+            <w:r>
+              <w:rPr>
+                <w:rFonts w:eastAsia="Times New Roman" w:cs="Times New Roman"/>
+                <w:sz w:val="20"/>
+                <w:szCs w:val="20"/>
+              </w:rPr>
+              <w:t xml:space="preserve">Bizygomatic Width </w:t>
+            </w:r>
+          </w:p>
+        </w:tc>
+        <w:tc>
+          <w:tcPr>
+            <w:tcW w:w="818" w:type="pct"/>
+          </w:tcPr>
+          <w:p>
+            <w:pPr>
+              <w:rPr>
+                <w:rFonts w:eastAsia="Times New Roman" w:cs="Times New Roman"/>
+                <w:sz w:val="20"/>
+                <w:szCs w:val="20"/>
+              </w:rPr>
+            </w:pPr>
+            <w:r>
+              <w:rPr>
+                <w:rFonts w:eastAsia="Times New Roman" w:cs="Times New Roman"/>
+                <w:sz w:val="20"/>
+                <w:szCs w:val="20"/>
+              </w:rPr>
+              <w:t>Both</w:t>
+            </w:r>
+          </w:p>
+        </w:tc>
+        <w:tc>
+          <w:tcPr>
+            <w:tcW w:w="626" w:type="pct"/>
+          </w:tcPr>
+          <w:p>
+            <w:pPr>
+              <w:rPr>
+                <w:rFonts w:eastAsia="Times New Roman" w:cs="Times New Roman"/>
+                <w:sz w:val="20"/>
+                <w:szCs w:val="20"/>
+              </w:rPr>
+            </w:pPr>
+            <w:r>
+              <w:rPr>
+                <w:rFonts w:eastAsia="Times New Roman" w:cs="Times New Roman"/>
+                <w:sz w:val="20"/>
+                <w:szCs w:val="20"/>
+              </w:rPr>
+              <w:t>Front</w:t>
+            </w:r>
+          </w:p>
+        </w:tc>
+        <w:tc>
+          <w:tcPr>
+            <w:tcW w:w="1297" w:type="pct"/>
+          </w:tcPr>
+          <w:p>
+            <w:pPr>
+              <w:rPr>
+                <w:rFonts w:eastAsia="Times New Roman" w:cs="Times New Roman"/>
+                <w:sz w:val="20"/>
+                <w:szCs w:val="20"/>
+              </w:rPr>
+            </w:pPr>
+            <w:proofErr w:type="spellStart"/>
+            <w:r>
+              <w:rPr>
+                <w:rFonts w:eastAsia="Times New Roman" w:cs="Times New Roman"/>
+                <w:sz w:val="20"/>
+                <w:szCs w:val="20"/>
+                <w:highlight w:val="yellow"/>
+              </w:rPr>
+              <w:t>BiW_L</w:t>
+            </w:r>
+            <w:proofErr w:type="spellEnd"/>
+            <w:r>
+              <w:rPr>
+                <w:rFonts w:eastAsia="Times New Roman" w:cs="Times New Roman"/>
+                <w:sz w:val="20"/>
+                <w:szCs w:val="20"/>
+              </w:rPr>
+              <w:t xml:space="preserve"> &amp; </w:t>
+            </w:r>
+            <w:proofErr w:type="spellStart"/>
+            <w:r>
+              <w:rPr>
+                <w:rFonts w:eastAsia="Times New Roman" w:cs="Times New Roman"/>
+                <w:sz w:val="20"/>
+                <w:szCs w:val="20"/>
+                <w:highlight w:val="yellow"/>
+              </w:rPr>
+              <w:t>BiW_C</w:t>
+            </w:r>
+            <w:proofErr w:type="spellEnd"/>
+          </w:p>
+        </w:tc>
+      </w:tr>
+      <w:tr>
+        <w:trPr>
+          <w:jc w:val="center"/>
+        </w:trPr>
+        <w:tc>
+          <w:tcPr>
+            <w:tcW w:w="705" w:type="pct"/>
+          </w:tcPr>
+          <w:p>
+            <w:pPr>
+              <w:jc w:val="center"/>
+              <w:rPr>
+                <w:rFonts w:eastAsia="Times New Roman" w:cs="Times New Roman"/>
+                <w:sz w:val="20"/>
+                <w:szCs w:val="20"/>
+              </w:rPr>
+            </w:pPr>
+            <w:r>
+              <w:rPr>
+                <w:rFonts w:eastAsia="Times New Roman" w:cs="Times New Roman"/>
+                <w:sz w:val="20"/>
+                <w:szCs w:val="20"/>
+              </w:rPr>
+              <w:t>6</w:t>
+            </w:r>
+          </w:p>
+        </w:tc>
+        <w:tc>
+          <w:tcPr>
+            <w:tcW w:w="1554" w:type="pct"/>
+          </w:tcPr>
+          <w:p>
+            <w:pPr>
+              <w:rPr>
+                <w:rFonts w:eastAsia="Times New Roman" w:cs="Times New Roman"/>
+                <w:sz w:val="20"/>
+                <w:szCs w:val="20"/>
+              </w:rPr>
+            </w:pPr>
+            <w:r>
+              <w:rPr>
+                <w:rFonts w:eastAsia="Times New Roman" w:cs="Times New Roman"/>
+                <w:sz w:val="20"/>
+                <w:szCs w:val="20"/>
+              </w:rPr>
+              <w:t>Gonion to Submandibular</w:t>
+            </w:r>
+          </w:p>
+        </w:tc>
+        <w:tc>
+          <w:tcPr>
+            <w:tcW w:w="818" w:type="pct"/>
+          </w:tcPr>
+          <w:p>
+            <w:pPr>
+              <w:rPr>
+                <w:rFonts w:eastAsia="Times New Roman" w:cs="Times New Roman"/>
+                <w:sz w:val="20"/>
+                <w:szCs w:val="20"/>
+              </w:rPr>
+            </w:pPr>
+            <w:r>
+              <w:rPr>
+                <w:rFonts w:eastAsia="Times New Roman" w:cs="Times New Roman"/>
+                <w:sz w:val="20"/>
+                <w:szCs w:val="20"/>
+              </w:rPr>
+              <w:t>Contour</w:t>
+            </w:r>
+          </w:p>
+        </w:tc>
+        <w:tc>
+          <w:tcPr>
+            <w:tcW w:w="626" w:type="pct"/>
+          </w:tcPr>
+          <w:p>
+            <w:pPr>
+              <w:rPr>
+                <w:rFonts w:eastAsia="Times New Roman" w:cs="Times New Roman"/>
+                <w:sz w:val="20"/>
+                <w:szCs w:val="20"/>
+              </w:rPr>
+            </w:pPr>
+            <w:r>
+              <w:rPr>
+                <w:rFonts w:eastAsia="Times New Roman" w:cs="Times New Roman"/>
+                <w:sz w:val="20"/>
+                <w:szCs w:val="20"/>
+              </w:rPr>
+              <w:t>Right</w:t>
+            </w:r>
+          </w:p>
+        </w:tc>
+        <w:tc>
+          <w:tcPr>
+            <w:tcW w:w="1297" w:type="pct"/>
+          </w:tcPr>
+          <w:p>
+            <w:pPr>
+              <w:rPr>
+                <w:rFonts w:eastAsia="Times New Roman" w:cs="Times New Roman"/>
+                <w:sz w:val="20"/>
+                <w:szCs w:val="20"/>
+              </w:rPr>
+            </w:pPr>
+            <w:proofErr w:type="spellStart"/>
+            <w:r>
+              <w:rPr>
+                <w:rFonts w:eastAsia="Times New Roman" w:cs="Times New Roman"/>
+                <w:sz w:val="20"/>
+                <w:szCs w:val="20"/>
+                <w:highlight w:val="yellow"/>
+              </w:rPr>
+              <w:t>GoSub_C</w:t>
+            </w:r>
+            <w:proofErr w:type="spellEnd"/>
+          </w:p>
+        </w:tc>
+      </w:tr>
+      <w:tr>
+        <w:trPr>
+          <w:jc w:val="center"/>
+        </w:trPr>
+        <w:tc>
+          <w:tcPr>
+            <w:tcW w:w="705" w:type="pct"/>
+          </w:tcPr>
+          <w:p>
+            <w:pPr>
+              <w:jc w:val="center"/>
+              <w:rPr>
+                <w:rFonts w:eastAsia="Times New Roman" w:cs="Times New Roman"/>
+                <w:sz w:val="20"/>
+                <w:szCs w:val="20"/>
+              </w:rPr>
+            </w:pPr>
+            <w:r>
+              <w:rPr>
+                <w:rFonts w:eastAsia="Times New Roman" w:cs="Times New Roman"/>
+                <w:sz w:val="20"/>
+                <w:szCs w:val="20"/>
+              </w:rPr>
+              <w:t>7</w:t>
+            </w:r>
+          </w:p>
+        </w:tc>
+        <w:tc>
+          <w:tcPr>
+            <w:tcW w:w="1554" w:type="pct"/>
+          </w:tcPr>
+          <w:p>
+            <w:pPr>
+              <w:rPr>
+                <w:rFonts w:eastAsia="Times New Roman" w:cs="Times New Roman"/>
+                <w:sz w:val="20"/>
+                <w:szCs w:val="20"/>
+              </w:rPr>
+            </w:pPr>
+            <w:r>
+              <w:rPr>
+                <w:rFonts w:eastAsia="Times New Roman" w:cs="Times New Roman"/>
+                <w:sz w:val="20"/>
+                <w:szCs w:val="20"/>
+              </w:rPr>
+              <w:t>Nasal Root Breadth</w:t>
+            </w:r>
+          </w:p>
+        </w:tc>
+        <w:tc>
+          <w:tcPr>
+            <w:tcW w:w="818" w:type="pct"/>
+          </w:tcPr>
+          <w:p>
+            <w:pPr>
+              <w:rPr>
+                <w:rFonts w:eastAsia="Times New Roman" w:cs="Times New Roman"/>
+                <w:sz w:val="20"/>
+                <w:szCs w:val="20"/>
+              </w:rPr>
+            </w:pPr>
+            <w:r>
+              <w:rPr>
+                <w:rFonts w:eastAsia="Times New Roman" w:cs="Times New Roman"/>
+                <w:sz w:val="20"/>
+                <w:szCs w:val="20"/>
+              </w:rPr>
+              <w:t>Linear</w:t>
+            </w:r>
+          </w:p>
+        </w:tc>
+        <w:tc>
+          <w:tcPr>
+            <w:tcW w:w="626" w:type="pct"/>
+          </w:tcPr>
+          <w:p>
+            <w:pPr>
+              <w:rPr>
+                <w:rFonts w:eastAsia="Times New Roman" w:cs="Times New Roman"/>
+                <w:sz w:val="20"/>
+                <w:szCs w:val="20"/>
+              </w:rPr>
+            </w:pPr>
+            <w:r>
+              <w:rPr>
+                <w:rFonts w:eastAsia="Times New Roman" w:cs="Times New Roman"/>
+                <w:sz w:val="20"/>
+                <w:szCs w:val="20"/>
+              </w:rPr>
+              <w:t>Front</w:t>
+            </w:r>
+          </w:p>
+        </w:tc>
+        <w:tc>
+          <w:tcPr>
+            <w:tcW w:w="1297" w:type="pct"/>
+          </w:tcPr>
+          <w:p>
+            <w:pPr>
+              <w:rPr>
+                <w:rFonts w:eastAsia="Times New Roman" w:cs="Times New Roman"/>
+                <w:sz w:val="20"/>
+                <w:szCs w:val="20"/>
+              </w:rPr>
+            </w:pPr>
+            <w:r>
+              <w:rPr>
+                <w:rFonts w:eastAsia="Times New Roman" w:cs="Times New Roman"/>
+                <w:sz w:val="20"/>
+                <w:szCs w:val="20"/>
+                <w:highlight w:val="yellow"/>
+              </w:rPr>
+              <w:t>NRB_L</w:t>
+            </w:r>
+          </w:p>
+        </w:tc>
+      </w:tr>
+      <w:tr>
+        <w:trPr>
+          <w:jc w:val="center"/>
+        </w:trPr>
+        <w:tc>
+          <w:tcPr>
+            <w:tcW w:w="705" w:type="pct"/>
+          </w:tcPr>
+          <w:p>
+            <w:pPr>
+              <w:jc w:val="center"/>
+              <w:rPr>
+                <w:rFonts w:eastAsia="Times New Roman" w:cs="Times New Roman"/>
+                <w:sz w:val="20"/>
+                <w:szCs w:val="20"/>
+              </w:rPr>
+            </w:pPr>
+            <w:r>
+              <w:rPr>
+                <w:rFonts w:eastAsia="Times New Roman" w:cs="Times New Roman"/>
+                <w:sz w:val="20"/>
+                <w:szCs w:val="20"/>
+              </w:rPr>
+              <w:t>10</w:t>
+            </w:r>
+          </w:p>
+        </w:tc>
+        <w:tc>
+          <w:tcPr>
+            <w:tcW w:w="1554" w:type="pct"/>
+          </w:tcPr>
+          <w:p>
+            <w:pPr>
+              <w:rPr>
+                <w:rFonts w:eastAsia="Times New Roman" w:cs="Times New Roman"/>
+                <w:sz w:val="20"/>
+                <w:szCs w:val="20"/>
+              </w:rPr>
+            </w:pPr>
+            <w:r>
+              <w:rPr>
+                <w:rFonts w:eastAsia="Times New Roman" w:cs="Times New Roman"/>
+                <w:sz w:val="20"/>
+                <w:szCs w:val="20"/>
+              </w:rPr>
+              <w:t>Pronasale to Subnasale</w:t>
+            </w:r>
+          </w:p>
+        </w:tc>
+        <w:tc>
+          <w:tcPr>
+            <w:tcW w:w="818" w:type="pct"/>
+          </w:tcPr>
+          <w:p>
+            <w:pPr>
+              <w:rPr>
+                <w:rFonts w:eastAsia="Times New Roman" w:cs="Times New Roman"/>
+                <w:sz w:val="20"/>
+                <w:szCs w:val="20"/>
+              </w:rPr>
+            </w:pPr>
+            <w:r>
+              <w:rPr>
+                <w:rFonts w:eastAsia="Times New Roman" w:cs="Times New Roman"/>
+                <w:sz w:val="20"/>
+                <w:szCs w:val="20"/>
+              </w:rPr>
+              <w:t>Linear</w:t>
+            </w:r>
+          </w:p>
+        </w:tc>
+        <w:tc>
+          <w:tcPr>
+            <w:tcW w:w="626" w:type="pct"/>
+          </w:tcPr>
+          <w:p>
+            <w:pPr>
+              <w:rPr>
+                <w:rFonts w:eastAsia="Times New Roman" w:cs="Times New Roman"/>
+                <w:sz w:val="20"/>
+                <w:szCs w:val="20"/>
+              </w:rPr>
+            </w:pPr>
+            <w:r>
+              <w:rPr>
+                <w:rFonts w:eastAsia="Times New Roman" w:cs="Times New Roman"/>
+                <w:sz w:val="20"/>
+                <w:szCs w:val="20"/>
+              </w:rPr>
+              <w:t>Front</w:t>
+            </w:r>
+          </w:p>
+        </w:tc>
+        <w:tc>
+          <w:tcPr>
+            <w:tcW w:w="1297" w:type="pct"/>
+          </w:tcPr>
+          <w:p>
+            <w:pPr>
+              <w:rPr>
+                <w:rFonts w:eastAsia="Times New Roman" w:cs="Times New Roman"/>
+                <w:sz w:val="20"/>
+                <w:szCs w:val="20"/>
+              </w:rPr>
+            </w:pPr>
+            <w:proofErr w:type="spellStart"/>
+            <w:r>
+              <w:rPr>
+                <w:rFonts w:eastAsia="Times New Roman" w:cs="Times New Roman"/>
+                <w:sz w:val="20"/>
+                <w:szCs w:val="20"/>
+                <w:highlight w:val="yellow"/>
+              </w:rPr>
+              <w:t>ProS_L</w:t>
+            </w:r>
+            <w:proofErr w:type="spellEnd"/>
+          </w:p>
+        </w:tc>
+      </w:tr>
+      <w:tr>
+        <w:trPr>
+          <w:jc w:val="center"/>
+        </w:trPr>
+        <w:tc>
+          <w:tcPr>
+            <w:tcW w:w="705" w:type="pct"/>
+          </w:tcPr>
+          <w:p>
+            <w:pPr>
+              <w:jc w:val="center"/>
+              <w:rPr>
+                <w:rFonts w:eastAsia="Times New Roman" w:cs="Times New Roman"/>
+                <w:sz w:val="20"/>
+                <w:szCs w:val="20"/>
+              </w:rPr>
+            </w:pPr>
+            <w:r>
+              <w:rPr>
+                <w:rFonts w:eastAsia="Times New Roman" w:cs="Times New Roman"/>
+                <w:sz w:val="20"/>
+                <w:szCs w:val="20"/>
+              </w:rPr>
+              <w:t>12</w:t>
+            </w:r>
+          </w:p>
+        </w:tc>
+        <w:tc>
+          <w:tcPr>
+            <w:tcW w:w="1554" w:type="pct"/>
+          </w:tcPr>
+          <w:p>
+            <w:pPr>
+              <w:rPr>
+                <w:rFonts w:eastAsia="Times New Roman" w:cs="Times New Roman"/>
+                <w:sz w:val="20"/>
+                <w:szCs w:val="20"/>
+              </w:rPr>
+            </w:pPr>
+            <w:r>
+              <w:rPr>
+                <w:rFonts w:eastAsia="Times New Roman" w:cs="Times New Roman"/>
+                <w:sz w:val="20"/>
+                <w:szCs w:val="20"/>
+              </w:rPr>
+              <w:t>Sellion to Pronasale</w:t>
+            </w:r>
+          </w:p>
+        </w:tc>
+        <w:tc>
+          <w:tcPr>
+            <w:tcW w:w="818" w:type="pct"/>
+          </w:tcPr>
+          <w:p>
+            <w:pPr>
+              <w:rPr>
+                <w:rFonts w:eastAsia="Times New Roman" w:cs="Times New Roman"/>
+                <w:sz w:val="20"/>
+                <w:szCs w:val="20"/>
+              </w:rPr>
+            </w:pPr>
+            <w:r>
+              <w:rPr>
+                <w:rFonts w:eastAsia="Times New Roman" w:cs="Times New Roman"/>
+                <w:sz w:val="20"/>
+                <w:szCs w:val="20"/>
+              </w:rPr>
+              <w:t>Both</w:t>
+            </w:r>
+          </w:p>
+        </w:tc>
+        <w:tc>
+          <w:tcPr>
+            <w:tcW w:w="626" w:type="pct"/>
+          </w:tcPr>
+          <w:p>
+            <w:pPr>
+              <w:rPr>
+                <w:rFonts w:eastAsia="Times New Roman" w:cs="Times New Roman"/>
+                <w:sz w:val="20"/>
+                <w:szCs w:val="20"/>
+              </w:rPr>
+            </w:pPr>
+            <w:r>
+              <w:rPr>
+                <w:rFonts w:eastAsia="Times New Roman" w:cs="Times New Roman"/>
+                <w:sz w:val="20"/>
+                <w:szCs w:val="20"/>
+              </w:rPr>
+              <w:t>Front</w:t>
+            </w:r>
+          </w:p>
+        </w:tc>
+        <w:tc>
+          <w:tcPr>
+            <w:tcW w:w="1297" w:type="pct"/>
+          </w:tcPr>
+          <w:p>
+            <w:pPr>
+              <w:rPr>
+                <w:rFonts w:eastAsia="Times New Roman" w:cs="Times New Roman"/>
+                <w:sz w:val="20"/>
+                <w:szCs w:val="20"/>
+              </w:rPr>
+            </w:pPr>
+            <w:proofErr w:type="spellStart"/>
+            <w:r>
+              <w:rPr>
+                <w:rFonts w:eastAsia="Times New Roman" w:cs="Times New Roman"/>
+                <w:sz w:val="20"/>
+                <w:szCs w:val="20"/>
+                <w:highlight w:val="yellow"/>
+              </w:rPr>
+              <w:t>SelP_L</w:t>
+            </w:r>
+            <w:proofErr w:type="spellEnd"/>
+          </w:p>
+        </w:tc>
+      </w:tr>
+      <w:tr>
+        <w:trPr>
+          <w:jc w:val="center"/>
+        </w:trPr>
+        <w:tc>
+          <w:tcPr>
+            <w:tcW w:w="705" w:type="pct"/>
+          </w:tcPr>
+          <w:p>
+            <w:pPr>
+              <w:jc w:val="center"/>
+              <w:rPr>
+                <w:rFonts w:eastAsia="Times New Roman" w:cs="Times New Roman"/>
+                <w:sz w:val="20"/>
+                <w:szCs w:val="20"/>
+              </w:rPr>
+            </w:pPr>
+            <w:r>
+              <w:rPr>
+                <w:rFonts w:eastAsia="Times New Roman" w:cs="Times New Roman"/>
+                <w:sz w:val="20"/>
+                <w:szCs w:val="20"/>
+              </w:rPr>
+              <w:t>15</w:t>
+            </w:r>
+          </w:p>
+        </w:tc>
+        <w:tc>
+          <w:tcPr>
+            <w:tcW w:w="1554" w:type="pct"/>
+          </w:tcPr>
+          <w:p>
+            <w:pPr>
+              <w:rPr>
+                <w:rFonts w:eastAsia="Times New Roman" w:cs="Times New Roman"/>
+                <w:sz w:val="20"/>
+                <w:szCs w:val="20"/>
+              </w:rPr>
+            </w:pPr>
+            <w:r>
+              <w:rPr>
+                <w:rFonts w:eastAsia="Times New Roman" w:cs="Times New Roman"/>
+                <w:sz w:val="20"/>
+                <w:szCs w:val="20"/>
+              </w:rPr>
+              <w:t>Sellion to Menton</w:t>
+            </w:r>
+          </w:p>
+        </w:tc>
+        <w:tc>
+          <w:tcPr>
+            <w:tcW w:w="818" w:type="pct"/>
+          </w:tcPr>
+          <w:p>
+            <w:pPr>
+              <w:rPr>
+                <w:rFonts w:eastAsia="Times New Roman" w:cs="Times New Roman"/>
+                <w:sz w:val="20"/>
+                <w:szCs w:val="20"/>
+              </w:rPr>
+            </w:pPr>
+            <w:r>
+              <w:rPr>
+                <w:rFonts w:eastAsia="Times New Roman" w:cs="Times New Roman"/>
+                <w:sz w:val="20"/>
+                <w:szCs w:val="20"/>
+              </w:rPr>
+              <w:t>Linear</w:t>
+            </w:r>
+          </w:p>
+        </w:tc>
+        <w:tc>
+          <w:tcPr>
+            <w:tcW w:w="626" w:type="pct"/>
+          </w:tcPr>
+          <w:p>
+            <w:pPr>
+              <w:rPr>
+                <w:rFonts w:eastAsia="Times New Roman" w:cs="Times New Roman"/>
+                <w:sz w:val="20"/>
+                <w:szCs w:val="20"/>
+              </w:rPr>
+            </w:pPr>
+            <w:r>
+              <w:rPr>
+                <w:rFonts w:eastAsia="Times New Roman" w:cs="Times New Roman"/>
+                <w:sz w:val="20"/>
+                <w:szCs w:val="20"/>
+              </w:rPr>
+              <w:t>Front</w:t>
+            </w:r>
+          </w:p>
+        </w:tc>
+        <w:tc>
+          <w:tcPr>
+            <w:tcW w:w="1297" w:type="pct"/>
+          </w:tcPr>
+          <w:p>
+            <w:pPr>
+              <w:rPr>
+                <w:rFonts w:eastAsia="Times New Roman" w:cs="Times New Roman"/>
+                <w:sz w:val="20"/>
+                <w:szCs w:val="20"/>
+              </w:rPr>
+            </w:pPr>
+            <w:proofErr w:type="spellStart"/>
+            <w:r>
+              <w:rPr>
+                <w:rFonts w:eastAsia="Times New Roman" w:cs="Times New Roman"/>
+                <w:sz w:val="20"/>
+                <w:szCs w:val="20"/>
+                <w:highlight w:val="yellow"/>
+              </w:rPr>
+              <w:t>SelM_L</w:t>
+            </w:r>
+            <w:proofErr w:type="spellEnd"/>
+          </w:p>
+        </w:tc>
+      </w:tr>
+      <w:tr>
+        <w:trPr>
+          <w:jc w:val="center"/>
+        </w:trPr>
+        <w:tc>
+          <w:tcPr>
+            <w:tcW w:w="705" w:type="pct"/>
+          </w:tcPr>
+          <w:p>
+            <w:pPr>
+              <w:jc w:val="center"/>
+              <w:rPr>
+                <w:rFonts w:eastAsia="Times New Roman" w:cs="Times New Roman"/>
+                <w:sz w:val="20"/>
+                <w:szCs w:val="20"/>
+              </w:rPr>
+            </w:pPr>
+            <w:r>
+              <w:rPr>
+                <w:rFonts w:eastAsia="Times New Roman" w:cs="Times New Roman"/>
+                <w:sz w:val="20"/>
+                <w:szCs w:val="20"/>
+              </w:rPr>
+              <w:t>17</w:t>
+            </w:r>
+          </w:p>
+        </w:tc>
+        <w:tc>
+          <w:tcPr>
+            <w:tcW w:w="1554" w:type="pct"/>
+          </w:tcPr>
+          <w:p>
+            <w:pPr>
+              <w:rPr>
+                <w:rFonts w:eastAsia="Times New Roman" w:cs="Times New Roman"/>
+                <w:sz w:val="20"/>
+                <w:szCs w:val="20"/>
+              </w:rPr>
+            </w:pPr>
+            <w:r>
+              <w:rPr>
+                <w:rFonts w:eastAsia="Times New Roman" w:cs="Times New Roman"/>
+                <w:sz w:val="20"/>
+                <w:szCs w:val="20"/>
+              </w:rPr>
+              <w:t>Subnasale to Menton</w:t>
+            </w:r>
+          </w:p>
+        </w:tc>
+        <w:tc>
+          <w:tcPr>
+            <w:tcW w:w="818" w:type="pct"/>
+          </w:tcPr>
+          <w:p>
+            <w:pPr>
+              <w:rPr>
+                <w:rFonts w:eastAsia="Times New Roman" w:cs="Times New Roman"/>
+                <w:sz w:val="20"/>
+                <w:szCs w:val="20"/>
+                <w:vertAlign w:val="subscript"/>
+              </w:rPr>
+            </w:pPr>
+            <w:r>
+              <w:rPr>
+                <w:rFonts w:eastAsia="Times New Roman" w:cs="Times New Roman"/>
+                <w:sz w:val="20"/>
+                <w:szCs w:val="20"/>
+              </w:rPr>
+              <w:t>Contour</w:t>
+            </w:r>
+          </w:p>
+        </w:tc>
+        <w:tc>
+          <w:tcPr>
+            <w:tcW w:w="626" w:type="pct"/>
+          </w:tcPr>
+          <w:p>
+            <w:pPr>
+              <w:rPr>
+                <w:rFonts w:eastAsia="Times New Roman" w:cs="Times New Roman"/>
+                <w:sz w:val="20"/>
+                <w:szCs w:val="20"/>
+              </w:rPr>
+            </w:pPr>
+            <w:r>
+              <w:rPr>
+                <w:rFonts w:eastAsia="Times New Roman" w:cs="Times New Roman"/>
+                <w:sz w:val="20"/>
+                <w:szCs w:val="20"/>
+              </w:rPr>
+              <w:t>Front</w:t>
+            </w:r>
+          </w:p>
+        </w:tc>
+        <w:tc>
+          <w:tcPr>
+            <w:tcW w:w="1297" w:type="pct"/>
+          </w:tcPr>
+          <w:p>
+            <w:pPr>
+              <w:rPr>
+                <w:rFonts w:eastAsia="Times New Roman" w:cs="Times New Roman"/>
+                <w:sz w:val="20"/>
+                <w:szCs w:val="20"/>
+              </w:rPr>
+            </w:pPr>
+            <w:proofErr w:type="spellStart"/>
+            <w:r>
+              <w:rPr>
+                <w:rFonts w:eastAsia="Times New Roman" w:cs="Times New Roman"/>
+                <w:sz w:val="20"/>
+                <w:szCs w:val="20"/>
+                <w:highlight w:val="yellow"/>
+              </w:rPr>
+              <w:t>SnasM_C</w:t>
+            </w:r>
+            <w:proofErr w:type="spellEnd"/>
+          </w:p>
+        </w:tc>
+      </w:tr>
+      <w:tr>
+        <w:trPr>
+          <w:jc w:val="center"/>
+        </w:trPr>
+        <w:tc>
+          <w:tcPr>
+            <w:tcW w:w="705" w:type="pct"/>
+          </w:tcPr>
+          <w:p>
+            <w:pPr>
+              <w:jc w:val="center"/>
+              <w:rPr>
+                <w:rFonts w:eastAsia="Times New Roman" w:cs="Times New Roman"/>
+                <w:sz w:val="20"/>
+                <w:szCs w:val="20"/>
+              </w:rPr>
+            </w:pPr>
+            <w:r>
+              <w:rPr>
+                <w:rFonts w:eastAsia="Times New Roman" w:cs="Times New Roman"/>
+                <w:sz w:val="20"/>
+                <w:szCs w:val="20"/>
+              </w:rPr>
+              <w:t>24</w:t>
+            </w:r>
+          </w:p>
+        </w:tc>
+        <w:tc>
+          <w:tcPr>
+            <w:tcW w:w="1554" w:type="pct"/>
+          </w:tcPr>
+          <w:p>
+            <w:pPr>
+              <w:rPr>
+                <w:rFonts w:eastAsia="Times New Roman" w:cs="Times New Roman"/>
+                <w:sz w:val="20"/>
+                <w:szCs w:val="20"/>
+              </w:rPr>
+            </w:pPr>
+            <w:r>
+              <w:rPr>
+                <w:rFonts w:eastAsia="Times New Roman" w:cs="Times New Roman"/>
+                <w:sz w:val="20"/>
+                <w:szCs w:val="20"/>
+              </w:rPr>
+              <w:t>Tragion to Submandibular</w:t>
+            </w:r>
+          </w:p>
+        </w:tc>
+        <w:tc>
+          <w:tcPr>
+            <w:tcW w:w="818" w:type="pct"/>
+          </w:tcPr>
+          <w:p>
+            <w:pPr>
+              <w:rPr>
+                <w:rFonts w:eastAsia="Times New Roman" w:cs="Times New Roman"/>
+                <w:sz w:val="20"/>
+                <w:szCs w:val="20"/>
+              </w:rPr>
+            </w:pPr>
+            <w:r>
+              <w:rPr>
+                <w:rFonts w:eastAsia="Times New Roman" w:cs="Times New Roman"/>
+                <w:sz w:val="20"/>
+                <w:szCs w:val="20"/>
+              </w:rPr>
+              <w:t>Contour</w:t>
+            </w:r>
+          </w:p>
+        </w:tc>
+        <w:tc>
+          <w:tcPr>
+            <w:tcW w:w="626" w:type="pct"/>
+          </w:tcPr>
+          <w:p>
+            <w:pPr>
+              <w:rPr>
+                <w:rFonts w:eastAsia="Times New Roman" w:cs="Times New Roman"/>
+                <w:sz w:val="20"/>
+                <w:szCs w:val="20"/>
+              </w:rPr>
+            </w:pPr>
+            <w:r>
+              <w:rPr>
+                <w:rFonts w:eastAsia="Times New Roman" w:cs="Times New Roman"/>
+                <w:sz w:val="20"/>
+                <w:szCs w:val="20"/>
+              </w:rPr>
+              <w:t>Right</w:t>
+            </w:r>
+          </w:p>
+        </w:tc>
+        <w:tc>
+          <w:tcPr>
+            <w:tcW w:w="1297" w:type="pct"/>
+          </w:tcPr>
+          <w:p>
+            <w:pPr>
+              <w:rPr>
+                <w:rFonts w:eastAsia="Times New Roman" w:cs="Times New Roman"/>
+                <w:sz w:val="20"/>
+                <w:szCs w:val="20"/>
+              </w:rPr>
+            </w:pPr>
+            <w:proofErr w:type="spellStart"/>
+            <w:r>
+              <w:rPr>
+                <w:rFonts w:eastAsia="Times New Roman" w:cs="Times New Roman"/>
+                <w:sz w:val="20"/>
+                <w:szCs w:val="20"/>
+                <w:highlight w:val="yellow"/>
+              </w:rPr>
+              <w:t>TrSman_C</w:t>
+            </w:r>
+            <w:proofErr w:type="spellEnd"/>
+          </w:p>
+        </w:tc>
+      </w:tr>
+      <w:tr>
+        <w:trPr>
+          <w:jc w:val="center"/>
+        </w:trPr>
+        <w:tc>
+          <w:tcPr>
+            <w:tcW w:w="705" w:type="pct"/>
+          </w:tcPr>
+          <w:p>
+            <w:pPr>
+              <w:jc w:val="center"/>
+              <w:rPr>
+                <w:rFonts w:eastAsia="Times New Roman" w:cs="Times New Roman"/>
+                <w:sz w:val="20"/>
+                <w:szCs w:val="20"/>
+              </w:rPr>
+            </w:pPr>
+            <w:r>
+              <w:rPr>
+                <w:rFonts w:eastAsia="Times New Roman" w:cs="Times New Roman"/>
+                <w:sz w:val="20"/>
+                <w:szCs w:val="20"/>
+              </w:rPr>
+              <w:t>26, 27</w:t>
+            </w:r>
+          </w:p>
+        </w:tc>
+        <w:tc>
+          <w:tcPr>
+            <w:tcW w:w="1554" w:type="pct"/>
+          </w:tcPr>
+          <w:p>
+            <w:pPr>
+              <w:rPr>
+                <w:rFonts w:eastAsia="Times New Roman" w:cs="Times New Roman"/>
+                <w:sz w:val="20"/>
+                <w:szCs w:val="20"/>
+              </w:rPr>
+            </w:pPr>
+            <w:r>
+              <w:rPr>
+                <w:rFonts w:eastAsia="Times New Roman" w:cs="Times New Roman"/>
+                <w:sz w:val="20"/>
+                <w:szCs w:val="20"/>
+              </w:rPr>
+              <w:t>Tragion to Tragion</w:t>
+            </w:r>
+          </w:p>
+        </w:tc>
+        <w:tc>
+          <w:tcPr>
+            <w:tcW w:w="818" w:type="pct"/>
+          </w:tcPr>
+          <w:p>
+            <w:pPr>
+              <w:rPr>
+                <w:rFonts w:eastAsia="Times New Roman" w:cs="Times New Roman"/>
+                <w:sz w:val="20"/>
+                <w:szCs w:val="20"/>
+              </w:rPr>
+            </w:pPr>
+            <w:r>
+              <w:rPr>
+                <w:rFonts w:eastAsia="Times New Roman" w:cs="Times New Roman"/>
+                <w:sz w:val="20"/>
+                <w:szCs w:val="20"/>
+              </w:rPr>
+              <w:t>Both</w:t>
+            </w:r>
+          </w:p>
+        </w:tc>
+        <w:tc>
+          <w:tcPr>
+            <w:tcW w:w="626" w:type="pct"/>
+          </w:tcPr>
+          <w:p>
+            <w:pPr>
+              <w:rPr>
+                <w:rFonts w:eastAsia="Times New Roman" w:cs="Times New Roman"/>
+                <w:sz w:val="20"/>
+                <w:szCs w:val="20"/>
+              </w:rPr>
+            </w:pPr>
+            <w:r>
+              <w:rPr>
+                <w:rFonts w:eastAsia="Times New Roman" w:cs="Times New Roman"/>
+                <w:sz w:val="20"/>
+                <w:szCs w:val="20"/>
+              </w:rPr>
+              <w:t>Front</w:t>
+            </w:r>
+          </w:p>
+        </w:tc>
+        <w:tc>
+          <w:tcPr>
+            <w:tcW w:w="1297" w:type="pct"/>
+          </w:tcPr>
+          <w:p>
+            <w:pPr>
+              <w:rPr>
+                <w:rFonts w:eastAsia="Times New Roman" w:cs="Times New Roman"/>
+                <w:sz w:val="20"/>
+                <w:szCs w:val="20"/>
+              </w:rPr>
+            </w:pPr>
+            <w:proofErr w:type="spellStart"/>
+            <w:r>
+              <w:rPr>
+                <w:rFonts w:eastAsia="Times New Roman" w:cs="Times New Roman"/>
+                <w:sz w:val="20"/>
+                <w:szCs w:val="20"/>
+                <w:highlight w:val="yellow"/>
+              </w:rPr>
+              <w:t>TrTr_C</w:t>
+            </w:r>
+            <w:proofErr w:type="spellEnd"/>
+            <w:r>
+              <w:rPr>
+                <w:rFonts w:eastAsia="Times New Roman" w:cs="Times New Roman"/>
+                <w:sz w:val="20"/>
+                <w:szCs w:val="20"/>
+              </w:rPr>
+              <w:t xml:space="preserve"> &amp; </w:t>
+            </w:r>
+            <w:proofErr w:type="spellStart"/>
+            <w:r>
+              <w:rPr>
+                <w:rFonts w:eastAsia="Times New Roman" w:cs="Times New Roman"/>
+                <w:sz w:val="20"/>
+                <w:szCs w:val="20"/>
+                <w:highlight w:val="yellow"/>
               </w:rPr>
               <w:t>TrTr_L</w:t>
             </w:r>

</xml_diff>